<commit_message>
Minor change to .Rmd for HTML
</commit_message>
<xml_diff>
--- a/R_and_markdown.docx
+++ b/R_and_markdown.docx
@@ -1234,8 +1234,37 @@
         <w:pStyle w:val="BodyText"/>
       </w:pPr>
       <w:r>
-        <w:t xml:space="preserve">Now that you have the repository locally, start to play around with editing settings, headings, lines in either this practical, or the git practical, to get a good grasp of the capabilities.</w:t>
-      </w:r>
+        <w:t xml:space="preserve">Now that you have the repository locally, start to play around with editing settings, headings, lines in either this practical, or the git practical, to get a good grasp of the capabilities. There is an excellent one-page summary of the main things you can do with RMarkdown in the</w:t>
+      </w:r>
+      <w:r>
+        <w:t xml:space="preserve"> </w:t>
+      </w:r>
+      <w:r>
+        <w:t xml:space="preserve">“</w:t>
+      </w:r>
+      <w:r>
+        <w:t xml:space="preserve">R for Data Science</w:t>
+      </w:r>
+      <w:r>
+        <w:t xml:space="preserve">”</w:t>
+      </w:r>
+      <w:r>
+        <w:t xml:space="preserve"> </w:t>
+      </w:r>
+      <w:r>
+        <w:t xml:space="preserve">book, available online at</w:t>
+      </w:r>
+      <w:r>
+        <w:t xml:space="preserve"> </w:t>
+      </w:r>
+      <w:hyperlink r:id="rId31">
+        <w:r>
+          <w:rPr>
+            <w:rStyle w:val="Hyperlink"/>
+          </w:rPr>
+          <w:t xml:space="preserve">https://r4ds.had.co.nz/r-markdown.html</w:t>
+        </w:r>
+      </w:hyperlink>
     </w:p>
     <w:sectPr>
       <w:footerReference w:type="default" r:id="rId10"/>

</xml_diff>